<commit_message>
Add GG distil yaml
</commit_message>
<xml_diff>
--- a/docs/If_you_go_down_to_the_woods.docx
+++ b/docs/If_you_go_down_to_the_woods.docx
@@ -1299,7 +1299,7 @@
         <w:rPr>
           <w:rStyle w:val="VerbatimChar"/>
         </w:rPr>
-        <w:t xml:space="preserve">##  [1] 39.00000 37.03544 41.43590 43.37905 42.18065 43.94882 42.62349 42.08290</w:t>
+        <w:t xml:space="preserve">##  [1] 39.00000 36.85339 37.21183 37.53756 38.45468 40.13371 42.72634 43.26715</w:t>
       </w:r>
       <w:r>
         <w:br/>
@@ -1308,7 +1308,7 @@
         <w:rPr>
           <w:rStyle w:val="VerbatimChar"/>
         </w:rPr>
-        <w:t xml:space="preserve">##  [9] 37.07916 36.35047 33.96437 33.57487 35.10795 34.30427 32.06599 32.88274</w:t>
+        <w:t xml:space="preserve">##  [9] 44.31509 48.05821 47.35019 51.32550 49.99261 44.65043 44.50225 45.37927</w:t>
       </w:r>
       <w:r>
         <w:br/>
@@ -1317,7 +1317,7 @@
         <w:rPr>
           <w:rStyle w:val="VerbatimChar"/>
         </w:rPr>
-        <w:t xml:space="preserve">## [17] 30.63190</w:t>
+        <w:t xml:space="preserve">## [17] 42.14742</w:t>
       </w:r>
     </w:p>
     <w:p>

</xml_diff>